<commit_message>
A2 route 53 website
</commit_message>
<xml_diff>
--- a/Route-53-and-S3/Steps - Route 53 Assignment.docx
+++ b/Route-53-and-S3/Steps - Route 53 Assignment.docx
@@ -93,8 +93,16 @@
         <w:rPr>
           <w:lang w:val="fr-FR"/>
         </w:rPr>
-        <w:t>Gladys Aba Kwofie</w:t>
-      </w:r>
+        <w:t xml:space="preserve">Gladys Aba </w:t>
+      </w:r>
+      <w:proofErr w:type="spellStart"/>
+      <w:r>
+        <w:rPr>
+          <w:lang w:val="fr-FR"/>
+        </w:rPr>
+        <w:t>Kwofie</w:t>
+      </w:r>
+      <w:proofErr w:type="spellEnd"/>
     </w:p>
     <w:p>
       <w:pPr>
@@ -125,11 +133,33 @@
           <w:lang w:val="fr-FR"/>
         </w:rPr>
       </w:pPr>
+      <w:proofErr w:type="spellStart"/>
       <w:r>
         <w:rPr>
           <w:lang w:val="fr-FR"/>
         </w:rPr>
-        <w:t>Segla Enagnon Ulrich</w:t>
+        <w:t>Segla</w:t>
+      </w:r>
+      <w:proofErr w:type="spellEnd"/>
+      <w:r>
+        <w:rPr>
+          <w:lang w:val="fr-FR"/>
+        </w:rPr>
+        <w:t xml:space="preserve"> </w:t>
+      </w:r>
+      <w:proofErr w:type="spellStart"/>
+      <w:r>
+        <w:rPr>
+          <w:lang w:val="fr-FR"/>
+        </w:rPr>
+        <w:t>Enagnon</w:t>
+      </w:r>
+      <w:proofErr w:type="spellEnd"/>
+      <w:r>
+        <w:rPr>
+          <w:lang w:val="fr-FR"/>
+        </w:rPr>
+        <w:t xml:space="preserve"> Ulrich</w:t>
       </w:r>
     </w:p>
     <w:p>
@@ -378,20 +408,143 @@
         <w:pStyle w:val="ListParagraph"/>
         <w:numPr>
           <w:ilvl w:val="0"/>
-          <w:numId w:val="2"/>
+          <w:numId w:val="3"/>
         </w:numPr>
       </w:pPr>
       <w:r>
-        <w:t>Create a bucket, enable website hosting and upload the website</w:t>
-      </w:r>
-    </w:p>
-    <w:p>
-      <w:pPr>
-        <w:pStyle w:val="ListParagraph"/>
-      </w:pPr>
-      <w:r>
-        <w:t>Image 9 to 16</w:t>
-      </w:r>
+        <w:t>Inside the AWS console, choose Route 53 service</w:t>
+      </w:r>
+    </w:p>
+    <w:p>
+      <w:pPr>
+        <w:pStyle w:val="ListParagraph"/>
+        <w:numPr>
+          <w:ilvl w:val="0"/>
+          <w:numId w:val="3"/>
+        </w:numPr>
+      </w:pPr>
+      <w:r>
+        <w:t>Click on register domain</w:t>
+      </w:r>
+    </w:p>
+    <w:p>
+      <w:pPr>
+        <w:pStyle w:val="ListParagraph"/>
+        <w:numPr>
+          <w:ilvl w:val="0"/>
+          <w:numId w:val="3"/>
+        </w:numPr>
+      </w:pPr>
+      <w:r>
+        <w:t>Type the root domain wanted and click on search to check its availability</w:t>
+      </w:r>
+    </w:p>
+    <w:p>
+      <w:pPr>
+        <w:pStyle w:val="ListParagraph"/>
+        <w:numPr>
+          <w:ilvl w:val="0"/>
+          <w:numId w:val="3"/>
+        </w:numPr>
+      </w:pPr>
+      <w:r>
+        <w:t>Once decided of the price, availability and name, click on select to go to the next page</w:t>
+      </w:r>
+    </w:p>
+    <w:p>
+      <w:pPr>
+        <w:pStyle w:val="ListParagraph"/>
+        <w:numPr>
+          <w:ilvl w:val="0"/>
+          <w:numId w:val="3"/>
+        </w:numPr>
+      </w:pPr>
+      <w:r>
+        <w:t>Input your contact information and the mail you want it to be linked to the domain</w:t>
+      </w:r>
+    </w:p>
+    <w:p>
+      <w:pPr>
+        <w:pStyle w:val="ListParagraph"/>
+        <w:numPr>
+          <w:ilvl w:val="0"/>
+          <w:numId w:val="3"/>
+        </w:numPr>
+      </w:pPr>
+      <w:r>
+        <w:t xml:space="preserve">Review the information entered </w:t>
+      </w:r>
+    </w:p>
+    <w:p>
+      <w:pPr>
+        <w:ind w:left="720" w:firstLine="360"/>
+      </w:pPr>
+      <w:r>
+        <w:t>Before you</w:t>
+      </w:r>
+      <w:r>
+        <w:t xml:space="preserve"> click on submit</w:t>
+      </w:r>
+      <w:r>
+        <w:t xml:space="preserve"> m</w:t>
+      </w:r>
+      <w:r>
+        <w:t xml:space="preserve">ake sure you have enough cash on your card linked to your </w:t>
+      </w:r>
+      <w:r>
+        <w:t>AWS</w:t>
+      </w:r>
+      <w:r>
+        <w:t xml:space="preserve"> account</w:t>
+      </w:r>
+      <w:r>
+        <w:t xml:space="preserve"> to avoid been debited again when you have it</w:t>
+      </w:r>
+    </w:p>
+    <w:p>
+      <w:pPr>
+        <w:pStyle w:val="ListParagraph"/>
+        <w:ind w:left="1080"/>
+      </w:pPr>
+      <w:r>
+        <w:t>It may take some minutes for the domain to be available</w:t>
+      </w:r>
+    </w:p>
+    <w:p>
+      <w:pPr>
+        <w:pStyle w:val="ListParagraph"/>
+        <w:numPr>
+          <w:ilvl w:val="0"/>
+          <w:numId w:val="3"/>
+        </w:numPr>
+      </w:pPr>
+      <w:r>
+        <w:t>Accept the mail sent to the email provided talking of your agreement to this domain registration</w:t>
+      </w:r>
+    </w:p>
+    <w:p>
+      <w:pPr>
+        <w:pStyle w:val="ListParagraph"/>
+        <w:numPr>
+          <w:ilvl w:val="0"/>
+          <w:numId w:val="3"/>
+        </w:numPr>
+      </w:pPr>
+      <w:r>
+        <w:t>And some in a while the domain should be successful inside request of Route 53</w:t>
+      </w:r>
+    </w:p>
+    <w:p>
+      <w:pPr>
+        <w:pStyle w:val="ListParagraph"/>
+        <w:ind w:left="1080"/>
+      </w:pPr>
+    </w:p>
+    <w:p>
+      <w:pPr>
+        <w:pStyle w:val="ListParagraph"/>
+        <w:ind w:left="1080"/>
+      </w:pPr>
     </w:p>
     <w:p>
       <w:pPr>
@@ -402,18 +555,15 @@
         </w:numPr>
       </w:pPr>
       <w:r>
-        <w:t>Create a second bucket for the subdomain redirection</w:t>
-      </w:r>
-    </w:p>
-    <w:p>
-      <w:pPr>
-        <w:pStyle w:val="ListParagraph"/>
-      </w:pPr>
-      <w:r>
-        <w:t>Image 17</w:t>
-      </w:r>
-      <w:r>
-        <w:t xml:space="preserve"> - 18</w:t>
+        <w:t>Create a bucket, enable website hosting and upload the website</w:t>
+      </w:r>
+    </w:p>
+    <w:p>
+      <w:pPr>
+        <w:pStyle w:val="ListParagraph"/>
+      </w:pPr>
+      <w:r>
+        <w:t>Image 9 to 16</w:t>
       </w:r>
     </w:p>
     <w:p>
@@ -425,6 +575,29 @@
         </w:numPr>
       </w:pPr>
       <w:r>
+        <w:t>Create a second bucket for the subdomain redirection</w:t>
+      </w:r>
+    </w:p>
+    <w:p>
+      <w:pPr>
+        <w:pStyle w:val="ListParagraph"/>
+      </w:pPr>
+      <w:r>
+        <w:t>Image 17</w:t>
+      </w:r>
+      <w:r>
+        <w:t xml:space="preserve"> - 18</w:t>
+      </w:r>
+    </w:p>
+    <w:p>
+      <w:pPr>
+        <w:pStyle w:val="ListParagraph"/>
+        <w:numPr>
+          <w:ilvl w:val="0"/>
+          <w:numId w:val="2"/>
+        </w:numPr>
+      </w:pPr>
+      <w:r>
         <w:t>Add some records to the hosted zone generated</w:t>
       </w:r>
     </w:p>
@@ -445,8 +618,109 @@
       <w:pPr>
         <w:pStyle w:val="ListParagraph"/>
       </w:pPr>
-      <w:r>
-        <w:t>Our domain jeanpierrecaleb.link is displaying our website</w:t>
+    </w:p>
+    <w:p>
+      <w:pPr>
+        <w:pStyle w:val="ListParagraph"/>
+      </w:pPr>
+    </w:p>
+    <w:p>
+      <w:pPr>
+        <w:pStyle w:val="ListParagraph"/>
+      </w:pPr>
+    </w:p>
+    <w:p>
+      <w:pPr>
+        <w:pStyle w:val="ListParagraph"/>
+      </w:pPr>
+    </w:p>
+    <w:p>
+      <w:pPr>
+        <w:pStyle w:val="ListParagraph"/>
+      </w:pPr>
+    </w:p>
+    <w:p>
+      <w:pPr>
+        <w:pStyle w:val="ListParagraph"/>
+      </w:pPr>
+    </w:p>
+    <w:p>
+      <w:pPr>
+        <w:pStyle w:val="ListParagraph"/>
+      </w:pPr>
+    </w:p>
+    <w:p>
+      <w:pPr>
+        <w:pStyle w:val="ListParagraph"/>
+      </w:pPr>
+    </w:p>
+    <w:p>
+      <w:pPr>
+        <w:pStyle w:val="ListParagraph"/>
+      </w:pPr>
+    </w:p>
+    <w:p>
+      <w:pPr>
+        <w:pStyle w:val="ListParagraph"/>
+      </w:pPr>
+    </w:p>
+    <w:p>
+      <w:pPr>
+        <w:pStyle w:val="ListParagraph"/>
+      </w:pPr>
+    </w:p>
+    <w:p>
+      <w:pPr>
+        <w:pStyle w:val="ListParagraph"/>
+      </w:pPr>
+    </w:p>
+    <w:p>
+      <w:pPr>
+        <w:pStyle w:val="ListParagraph"/>
+      </w:pPr>
+    </w:p>
+    <w:p>
+      <w:pPr>
+        <w:pStyle w:val="ListParagraph"/>
+      </w:pPr>
+    </w:p>
+    <w:p>
+      <w:pPr>
+        <w:pStyle w:val="ListParagraph"/>
+      </w:pPr>
+    </w:p>
+    <w:p>
+      <w:pPr>
+        <w:pStyle w:val="ListParagraph"/>
+      </w:pPr>
+    </w:p>
+    <w:p>
+      <w:pPr>
+        <w:pStyle w:val="ListParagraph"/>
+      </w:pPr>
+    </w:p>
+    <w:p>
+      <w:pPr>
+        <w:pStyle w:val="ListParagraph"/>
+      </w:pPr>
+    </w:p>
+    <w:p>
+      <w:pPr>
+        <w:pStyle w:val="ListParagraph"/>
+      </w:pPr>
+    </w:p>
+    <w:p>
+      <w:pPr>
+        <w:pStyle w:val="ListParagraph"/>
+      </w:pPr>
+      <w:r>
+        <w:t xml:space="preserve">Our domain </w:t>
+      </w:r>
+      <w:r>
+        <w:t>www.</w:t>
+      </w:r>
+      <w:r>
+        <w:t>jeanpierrecaleb.link is displaying our website</w:t>
       </w:r>
     </w:p>
     <w:p>
@@ -468,7 +742,7 @@
           <w:noProof/>
         </w:rPr>
         <w:drawing>
-          <wp:inline distT="0" distB="0" distL="0" distR="0" wp14:anchorId="3FD5F0A0" wp14:editId="1648A4D8">
+          <wp:inline distT="0" distB="0" distL="0" distR="0" wp14:anchorId="3FD5F0A0" wp14:editId="74EE632A">
             <wp:extent cx="5943600" cy="3181350"/>
             <wp:effectExtent l="0" t="0" r="0" b="0"/>
             <wp:docPr id="1673188758" name="Picture 2"/>
@@ -590,6 +864,118 @@
 <file path=word/numbering.xml><?xml version="1.0" encoding="utf-8"?>
 <w:numbering xmlns:wpc="http://schemas.microsoft.com/office/word/2010/wordprocessingCanvas" xmlns:cx="http://schemas.microsoft.com/office/drawing/2014/chartex" xmlns:cx1="http://schemas.microsoft.com/office/drawing/2015/9/8/chartex" xmlns:cx2="http://schemas.microsoft.com/office/drawing/2015/10/21/chartex" xmlns:cx3="http://schemas.microsoft.com/office/drawing/2016/5/9/chartex" xmlns:cx4="http://schemas.microsoft.com/office/drawing/2016/5/10/chartex" xmlns:cx5="http://schemas.microsoft.com/office/drawing/2016/5/11/chartex" xmlns:cx6="http://schemas.microsoft.com/office/drawing/2016/5/12/chartex" xmlns:cx7="http://schemas.microsoft.com/office/drawing/2016/5/13/chartex" xmlns:cx8="http://schemas.microsoft.com/office/drawing/2016/5/14/chartex" xmlns:mc="http://schemas.openxmlformats.org/markup-compatibility/2006" xmlns:aink="http://schemas.microsoft.com/office/drawing/2016/ink" xmlns:am3d="http://schemas.microsoft.com/office/drawing/2017/model3d" xmlns:o="urn:schemas-microsoft-com:office:office" xmlns:oel="http://schemas.microsoft.com/office/2019/extlst" xmlns:r="http://schemas.openxmlformats.org/officeDocument/2006/relationships" xmlns:m="http://schemas.openxmlformats.org/officeDocument/2006/math" xmlns:v="urn:schemas-microsoft-com:vml" xmlns:wp14="http://schemas.microsoft.com/office/word/2010/wordprocessingDrawing" xmlns:wp="http://schemas.openxmlformats.org/drawingml/2006/wordprocessingDrawing" xmlns:w10="urn:schemas-microsoft-com:office:word" xmlns:w="http://schemas.openxmlformats.org/wordprocessingml/2006/main" xmlns:w14="http://schemas.microsoft.com/office/word/2010/wordml" xmlns:w15="http://schemas.microsoft.com/office/word/2012/wordml" xmlns:w16cex="http://schemas.microsoft.com/office/word/2018/wordml/cex" xmlns:w16cid="http://schemas.microsoft.com/office/word/2016/wordml/cid" xmlns:w16="http://schemas.microsoft.com/office/word/2018/wordml" xmlns:w16sdtdh="http://schemas.microsoft.com/office/word/2020/wordml/sdtdatahash" xmlns:w16se="http://schemas.microsoft.com/office/word/2015/wordml/symex" xmlns:wpg="http://schemas.microsoft.com/office/word/2010/wordprocessingGroup" xmlns:wpi="http://schemas.microsoft.com/office/word/2010/wordprocessingInk" xmlns:wne="http://schemas.microsoft.com/office/word/2006/wordml" xmlns:wps="http://schemas.microsoft.com/office/word/2010/wordprocessingShape" mc:Ignorable="w14 w15 w16se w16cid w16 w16cex w16sdtdh wp14">
   <w:abstractNum w:abstractNumId="0" w15:restartNumberingAfterBreak="0">
+    <w:nsid w:val="41E51E7B"/>
+    <w:multiLevelType w:val="hybridMultilevel"/>
+    <w:tmpl w:val="2630600E"/>
+    <w:lvl w:ilvl="0" w:tplc="539E520C">
+      <w:numFmt w:val="bullet"/>
+      <w:lvlText w:val="-"/>
+      <w:lvlJc w:val="left"/>
+      <w:pPr>
+        <w:ind w:left="1080" w:hanging="360"/>
+      </w:pPr>
+      <w:rPr>
+        <w:rFonts w:ascii="Calibri" w:eastAsiaTheme="minorHAnsi" w:hAnsi="Calibri" w:cs="Calibri" w:hint="default"/>
+      </w:rPr>
+    </w:lvl>
+    <w:lvl w:ilvl="1" w:tplc="04090003" w:tentative="1">
+      <w:start w:val="1"/>
+      <w:numFmt w:val="bullet"/>
+      <w:lvlText w:val="o"/>
+      <w:lvlJc w:val="left"/>
+      <w:pPr>
+        <w:ind w:left="1800" w:hanging="360"/>
+      </w:pPr>
+      <w:rPr>
+        <w:rFonts w:ascii="Courier New" w:hAnsi="Courier New" w:cs="Courier New" w:hint="default"/>
+      </w:rPr>
+    </w:lvl>
+    <w:lvl w:ilvl="2" w:tplc="04090005" w:tentative="1">
+      <w:start w:val="1"/>
+      <w:numFmt w:val="bullet"/>
+      <w:lvlText w:val=""/>
+      <w:lvlJc w:val="left"/>
+      <w:pPr>
+        <w:ind w:left="2520" w:hanging="360"/>
+      </w:pPr>
+      <w:rPr>
+        <w:rFonts w:ascii="Wingdings" w:hAnsi="Wingdings" w:hint="default"/>
+      </w:rPr>
+    </w:lvl>
+    <w:lvl w:ilvl="3" w:tplc="04090001" w:tentative="1">
+      <w:start w:val="1"/>
+      <w:numFmt w:val="bullet"/>
+      <w:lvlText w:val=""/>
+      <w:lvlJc w:val="left"/>
+      <w:pPr>
+        <w:ind w:left="3240" w:hanging="360"/>
+      </w:pPr>
+      <w:rPr>
+        <w:rFonts w:ascii="Symbol" w:hAnsi="Symbol" w:hint="default"/>
+      </w:rPr>
+    </w:lvl>
+    <w:lvl w:ilvl="4" w:tplc="04090003" w:tentative="1">
+      <w:start w:val="1"/>
+      <w:numFmt w:val="bullet"/>
+      <w:lvlText w:val="o"/>
+      <w:lvlJc w:val="left"/>
+      <w:pPr>
+        <w:ind w:left="3960" w:hanging="360"/>
+      </w:pPr>
+      <w:rPr>
+        <w:rFonts w:ascii="Courier New" w:hAnsi="Courier New" w:cs="Courier New" w:hint="default"/>
+      </w:rPr>
+    </w:lvl>
+    <w:lvl w:ilvl="5" w:tplc="04090005" w:tentative="1">
+      <w:start w:val="1"/>
+      <w:numFmt w:val="bullet"/>
+      <w:lvlText w:val=""/>
+      <w:lvlJc w:val="left"/>
+      <w:pPr>
+        <w:ind w:left="4680" w:hanging="360"/>
+      </w:pPr>
+      <w:rPr>
+        <w:rFonts w:ascii="Wingdings" w:hAnsi="Wingdings" w:hint="default"/>
+      </w:rPr>
+    </w:lvl>
+    <w:lvl w:ilvl="6" w:tplc="04090001" w:tentative="1">
+      <w:start w:val="1"/>
+      <w:numFmt w:val="bullet"/>
+      <w:lvlText w:val=""/>
+      <w:lvlJc w:val="left"/>
+      <w:pPr>
+        <w:ind w:left="5400" w:hanging="360"/>
+      </w:pPr>
+      <w:rPr>
+        <w:rFonts w:ascii="Symbol" w:hAnsi="Symbol" w:hint="default"/>
+      </w:rPr>
+    </w:lvl>
+    <w:lvl w:ilvl="7" w:tplc="04090003" w:tentative="1">
+      <w:start w:val="1"/>
+      <w:numFmt w:val="bullet"/>
+      <w:lvlText w:val="o"/>
+      <w:lvlJc w:val="left"/>
+      <w:pPr>
+        <w:ind w:left="6120" w:hanging="360"/>
+      </w:pPr>
+      <w:rPr>
+        <w:rFonts w:ascii="Courier New" w:hAnsi="Courier New" w:cs="Courier New" w:hint="default"/>
+      </w:rPr>
+    </w:lvl>
+    <w:lvl w:ilvl="8" w:tplc="04090005" w:tentative="1">
+      <w:start w:val="1"/>
+      <w:numFmt w:val="bullet"/>
+      <w:lvlText w:val=""/>
+      <w:lvlJc w:val="left"/>
+      <w:pPr>
+        <w:ind w:left="6840" w:hanging="360"/>
+      </w:pPr>
+      <w:rPr>
+        <w:rFonts w:ascii="Wingdings" w:hAnsi="Wingdings" w:hint="default"/>
+      </w:rPr>
+    </w:lvl>
+  </w:abstractNum>
+  <w:abstractNum w:abstractNumId="1" w15:restartNumberingAfterBreak="0">
     <w:nsid w:val="51491D9F"/>
     <w:multiLevelType w:val="hybridMultilevel"/>
     <w:tmpl w:val="FD8C9C88"/>
@@ -678,7 +1064,7 @@
       </w:pPr>
     </w:lvl>
   </w:abstractNum>
-  <w:abstractNum w:abstractNumId="1" w15:restartNumberingAfterBreak="0">
+  <w:abstractNum w:abstractNumId="2" w15:restartNumberingAfterBreak="0">
     <w:nsid w:val="729A4AF2"/>
     <w:multiLevelType w:val="hybridMultilevel"/>
     <w:tmpl w:val="EDE64B9C"/>
@@ -768,10 +1154,13 @@
     </w:lvl>
   </w:abstractNum>
   <w:num w:numId="1" w16cid:durableId="712383566">
-    <w:abstractNumId w:val="0"/>
+    <w:abstractNumId w:val="1"/>
   </w:num>
   <w:num w:numId="2" w16cid:durableId="1960868153">
-    <w:abstractNumId w:val="1"/>
+    <w:abstractNumId w:val="2"/>
+  </w:num>
+  <w:num w:numId="3" w16cid:durableId="2117822224">
+    <w:abstractNumId w:val="0"/>
   </w:num>
 </w:numbering>
 </file>

</xml_diff>

<commit_message>
A3 route 53 website
</commit_message>
<xml_diff>
--- a/Route-53-and-S3/Steps - Route 53 Assignment.docx
+++ b/Route-53-and-S3/Steps - Route 53 Assignment.docx
@@ -93,16 +93,26 @@
         <w:rPr>
           <w:lang w:val="fr-FR"/>
         </w:rPr>
-        <w:t xml:space="preserve">Gladys Aba </w:t>
-      </w:r>
-      <w:proofErr w:type="spellStart"/>
-      <w:r>
+        <w:t>Gladys Aba Kwofie</w:t>
+      </w:r>
+    </w:p>
+    <w:p>
+      <w:pPr>
+        <w:pStyle w:val="ListParagraph"/>
+        <w:numPr>
+          <w:ilvl w:val="0"/>
+          <w:numId w:val="1"/>
+        </w:numPr>
         <w:rPr>
           <w:lang w:val="fr-FR"/>
         </w:rPr>
-        <w:t>Kwofie</w:t>
-      </w:r>
-      <w:proofErr w:type="spellEnd"/>
+      </w:pPr>
+      <w:r>
+        <w:rPr>
+          <w:lang w:val="fr-FR"/>
+        </w:rPr>
+        <w:t>Augustine Gideon</w:t>
+      </w:r>
     </w:p>
     <w:p>
       <w:pPr>
@@ -119,55 +129,15 @@
         <w:rPr>
           <w:lang w:val="fr-FR"/>
         </w:rPr>
-        <w:t>Augustine Gideon</w:t>
-      </w:r>
-    </w:p>
-    <w:p>
-      <w:pPr>
-        <w:pStyle w:val="ListParagraph"/>
-        <w:numPr>
-          <w:ilvl w:val="0"/>
-          <w:numId w:val="1"/>
-        </w:numPr>
+        <w:t>Segla Enagnon Ulrich</w:t>
+      </w:r>
+    </w:p>
+    <w:p>
+      <w:pPr>
         <w:rPr>
           <w:lang w:val="fr-FR"/>
         </w:rPr>
       </w:pPr>
-      <w:proofErr w:type="spellStart"/>
-      <w:r>
-        <w:rPr>
-          <w:lang w:val="fr-FR"/>
-        </w:rPr>
-        <w:t>Segla</w:t>
-      </w:r>
-      <w:proofErr w:type="spellEnd"/>
-      <w:r>
-        <w:rPr>
-          <w:lang w:val="fr-FR"/>
-        </w:rPr>
-        <w:t xml:space="preserve"> </w:t>
-      </w:r>
-      <w:proofErr w:type="spellStart"/>
-      <w:r>
-        <w:rPr>
-          <w:lang w:val="fr-FR"/>
-        </w:rPr>
-        <w:t>Enagnon</w:t>
-      </w:r>
-      <w:proofErr w:type="spellEnd"/>
-      <w:r>
-        <w:rPr>
-          <w:lang w:val="fr-FR"/>
-        </w:rPr>
-        <w:t xml:space="preserve"> Ulrich</w:t>
-      </w:r>
-    </w:p>
-    <w:p>
-      <w:pPr>
-        <w:rPr>
-          <w:lang w:val="fr-FR"/>
-        </w:rPr>
-      </w:pPr>
     </w:p>
     <w:p>
       <w:r>
@@ -176,7 +146,17 @@
     </w:p>
     <w:p/>
     <w:p>
-      <w:r>
+      <w:pPr>
+        <w:rPr>
+          <w:b/>
+          <w:bCs/>
+        </w:rPr>
+      </w:pPr>
+      <w:r>
+        <w:rPr>
+          <w:b/>
+          <w:bCs/>
+        </w:rPr>
         <w:t>Key Features:</w:t>
       </w:r>
     </w:p>
@@ -212,7 +192,17 @@
     </w:p>
     <w:p/>
     <w:p>
-      <w:r>
+      <w:pPr>
+        <w:rPr>
+          <w:b/>
+          <w:bCs/>
+        </w:rPr>
+      </w:pPr>
+      <w:r>
+        <w:rPr>
+          <w:b/>
+          <w:bCs/>
+        </w:rPr>
         <w:t>Common Use Cases:</w:t>
       </w:r>
     </w:p>
@@ -298,13 +288,25 @@
     <w:p/>
     <w:p/>
     <w:p>
-      <w:r>
-        <w:rPr>
+      <w:pPr>
+        <w:rPr>
+          <w:b/>
+          <w:bCs/>
+        </w:rPr>
+      </w:pPr>
+      <w:r>
+        <w:rPr>
+          <w:b/>
+          <w:bCs/>
           <w:u w:val="single"/>
         </w:rPr>
         <w:t>Demo</w:t>
       </w:r>
       <w:r>
+        <w:rPr>
+          <w:b/>
+          <w:bCs/>
+        </w:rPr>
         <w:t>:</w:t>
       </w:r>
     </w:p>
@@ -486,19 +488,7 @@
         <w:t xml:space="preserve"> click on submit</w:t>
       </w:r>
       <w:r>
-        <w:t xml:space="preserve"> m</w:t>
-      </w:r>
-      <w:r>
-        <w:t xml:space="preserve">ake sure you have enough cash on your card linked to your </w:t>
-      </w:r>
-      <w:r>
-        <w:t>AWS</w:t>
-      </w:r>
-      <w:r>
-        <w:t xml:space="preserve"> account</w:t>
-      </w:r>
-      <w:r>
-        <w:t xml:space="preserve"> to avoid been debited again when you have it</w:t>
+        <w:t xml:space="preserve"> make sure you have enough cash on your card linked to your AWS account to avoid been debited again when you have it</w:t>
       </w:r>
     </w:p>
     <w:p>
@@ -571,6 +561,177 @@
         <w:pStyle w:val="ListParagraph"/>
         <w:numPr>
           <w:ilvl w:val="0"/>
+          <w:numId w:val="3"/>
+        </w:numPr>
+      </w:pPr>
+      <w:r>
+        <w:t>Inside your bucket, click on the tab properties</w:t>
+      </w:r>
+    </w:p>
+    <w:p>
+      <w:pPr>
+        <w:pStyle w:val="ListParagraph"/>
+        <w:numPr>
+          <w:ilvl w:val="0"/>
+          <w:numId w:val="3"/>
+        </w:numPr>
+      </w:pPr>
+      <w:r>
+        <w:t>At the bottom down, you will see a setting enable static website</w:t>
+      </w:r>
+    </w:p>
+    <w:p>
+      <w:pPr>
+        <w:pStyle w:val="ListParagraph"/>
+        <w:numPr>
+          <w:ilvl w:val="0"/>
+          <w:numId w:val="3"/>
+        </w:numPr>
+        <w:ind w:left="720"/>
+      </w:pPr>
+      <w:r>
+        <w:t>Click on edit and input the displayed rule precising the name of your bucket (here we have jeanpierrecaleb.link)</w:t>
+      </w:r>
+    </w:p>
+    <w:p>
+      <w:pPr>
+        <w:ind w:left="1440"/>
+      </w:pPr>
+      <w:r>
+        <w:rPr>
+          <w:rStyle w:val="ui-provider"/>
+        </w:rPr>
+        <w:t>{</w:t>
+      </w:r>
+      <w:r>
+        <w:br/>
+      </w:r>
+      <w:r>
+        <w:rPr>
+          <w:rStyle w:val="ui-provider"/>
+        </w:rPr>
+        <w:t>  "Version":"2012-10-17",</w:t>
+      </w:r>
+      <w:r>
+        <w:br/>
+      </w:r>
+      <w:r>
+        <w:rPr>
+          <w:rStyle w:val="ui-provider"/>
+        </w:rPr>
+        <w:t>  "Statement":[{</w:t>
+      </w:r>
+      <w:r>
+        <w:br/>
+      </w:r>
+      <w:r>
+        <w:rPr>
+          <w:rStyle w:val="ui-provider"/>
+        </w:rPr>
+        <w:t> </w:t>
+      </w:r>
+      <w:r>
+        <w:rPr>
+          <w:rStyle w:val="ui-provider"/>
+        </w:rPr>
+        <w:t> </w:t>
+      </w:r>
+      <w:r>
+        <w:rPr>
+          <w:rStyle w:val="ui-provider"/>
+        </w:rPr>
+        <w:t>"Sid":"PublicReadGetObject",</w:t>
+      </w:r>
+      <w:r>
+        <w:br/>
+      </w:r>
+      <w:r>
+        <w:rPr>
+          <w:rStyle w:val="ui-provider"/>
+        </w:rPr>
+        <w:t>        "Effect":"Allow",</w:t>
+      </w:r>
+      <w:r>
+        <w:br/>
+      </w:r>
+      <w:r>
+        <w:rPr>
+          <w:rStyle w:val="ui-provider"/>
+        </w:rPr>
+        <w:t> </w:t>
+      </w:r>
+      <w:r>
+        <w:rPr>
+          <w:rStyle w:val="ui-provider"/>
+        </w:rPr>
+        <w:t> </w:t>
+      </w:r>
+      <w:r>
+        <w:rPr>
+          <w:rStyle w:val="ui-provider"/>
+        </w:rPr>
+        <w:t>  "Principal": "*",</w:t>
+      </w:r>
+      <w:r>
+        <w:br/>
+      </w:r>
+      <w:r>
+        <w:rPr>
+          <w:rStyle w:val="ui-provider"/>
+        </w:rPr>
+        <w:t>      "Action":["s3:GetObject"],</w:t>
+      </w:r>
+      <w:r>
+        <w:br/>
+      </w:r>
+      <w:r>
+        <w:rPr>
+          <w:rStyle w:val="ui-provider"/>
+        </w:rPr>
+        <w:t>      "Resource":["arn:aws:s3:::jeanpierrecaleb.link/*"</w:t>
+      </w:r>
+      <w:r>
+        <w:br/>
+      </w:r>
+      <w:r>
+        <w:rPr>
+          <w:rStyle w:val="ui-provider"/>
+        </w:rPr>
+        <w:t>      ]</w:t>
+      </w:r>
+      <w:r>
+        <w:br/>
+      </w:r>
+      <w:r>
+        <w:rPr>
+          <w:rStyle w:val="ui-provider"/>
+        </w:rPr>
+        <w:t>    }</w:t>
+      </w:r>
+      <w:r>
+        <w:br/>
+      </w:r>
+      <w:r>
+        <w:rPr>
+          <w:rStyle w:val="ui-provider"/>
+        </w:rPr>
+        <w:t>  ]</w:t>
+      </w:r>
+      <w:r>
+        <w:br/>
+      </w:r>
+      <w:r>
+        <w:rPr>
+          <w:rStyle w:val="ui-provider"/>
+        </w:rPr>
+        <w:t>}</w:t>
+      </w:r>
+    </w:p>
+    <w:p>
+      <w:pPr>
+        <w:pStyle w:val="ListParagraph"/>
+        <w:numPr>
+          <w:ilvl w:val="0"/>
           <w:numId w:val="2"/>
         </w:numPr>
       </w:pPr>
@@ -586,7 +747,69 @@
         <w:t>Image 17</w:t>
       </w:r>
       <w:r>
-        <w:t xml:space="preserve"> - 18</w:t>
+        <w:t xml:space="preserve"> </w:t>
+      </w:r>
+      <w:r>
+        <w:t>–</w:t>
+      </w:r>
+      <w:r>
+        <w:t xml:space="preserve"> 18</w:t>
+      </w:r>
+    </w:p>
+    <w:p>
+      <w:pPr>
+        <w:pStyle w:val="ListParagraph"/>
+        <w:numPr>
+          <w:ilvl w:val="0"/>
+          <w:numId w:val="3"/>
+        </w:numPr>
+      </w:pPr>
+      <w:r>
+        <w:t>the name of your new bucket should be the name of your previous one prepended by www.</w:t>
+      </w:r>
+    </w:p>
+    <w:p>
+      <w:pPr>
+        <w:pStyle w:val="ListParagraph"/>
+      </w:pPr>
+      <w:r>
+        <w:t xml:space="preserve">(In our case </w:t>
+      </w:r>
+      <w:hyperlink r:id="rId8" w:history="1">
+        <w:r>
+          <w:rPr>
+            <w:rStyle w:val="Hyperlink"/>
+          </w:rPr>
+          <w:t>www.jeanpierrecaleb.link</w:t>
+        </w:r>
+      </w:hyperlink>
+      <w:r>
+        <w:t>)</w:t>
+      </w:r>
+    </w:p>
+    <w:p>
+      <w:pPr>
+        <w:pStyle w:val="ListParagraph"/>
+        <w:numPr>
+          <w:ilvl w:val="0"/>
+          <w:numId w:val="3"/>
+        </w:numPr>
+      </w:pPr>
+      <w:r>
+        <w:t>Keep then the settings as default and just create the bucket</w:t>
+      </w:r>
+    </w:p>
+    <w:p>
+      <w:pPr>
+        <w:pStyle w:val="ListParagraph"/>
+        <w:numPr>
+          <w:ilvl w:val="0"/>
+          <w:numId w:val="3"/>
+        </w:numPr>
+      </w:pPr>
+      <w:r>
+        <w:lastRenderedPageBreak/>
+        <w:t>Once created, edit also the static website hosting of the bucket the instructed settings as your previous bucket</w:t>
       </w:r>
     </w:p>
     <w:p>
@@ -612,109 +835,73 @@
     <w:p>
       <w:pPr>
         <w:pStyle w:val="ListParagraph"/>
-      </w:pPr>
-    </w:p>
-    <w:p>
-      <w:pPr>
-        <w:pStyle w:val="ListParagraph"/>
-      </w:pPr>
-    </w:p>
-    <w:p>
-      <w:pPr>
-        <w:pStyle w:val="ListParagraph"/>
-      </w:pPr>
-    </w:p>
-    <w:p>
-      <w:pPr>
-        <w:pStyle w:val="ListParagraph"/>
-      </w:pPr>
-    </w:p>
-    <w:p>
-      <w:pPr>
-        <w:pStyle w:val="ListParagraph"/>
-      </w:pPr>
-    </w:p>
-    <w:p>
-      <w:pPr>
-        <w:pStyle w:val="ListParagraph"/>
-      </w:pPr>
-    </w:p>
-    <w:p>
-      <w:pPr>
-        <w:pStyle w:val="ListParagraph"/>
-      </w:pPr>
-    </w:p>
-    <w:p>
-      <w:pPr>
-        <w:pStyle w:val="ListParagraph"/>
-      </w:pPr>
-    </w:p>
-    <w:p>
-      <w:pPr>
-        <w:pStyle w:val="ListParagraph"/>
-      </w:pPr>
-    </w:p>
-    <w:p>
-      <w:pPr>
-        <w:pStyle w:val="ListParagraph"/>
-      </w:pPr>
-    </w:p>
-    <w:p>
-      <w:pPr>
-        <w:pStyle w:val="ListParagraph"/>
-      </w:pPr>
-    </w:p>
-    <w:p>
-      <w:pPr>
-        <w:pStyle w:val="ListParagraph"/>
-      </w:pPr>
-    </w:p>
-    <w:p>
-      <w:pPr>
-        <w:pStyle w:val="ListParagraph"/>
-      </w:pPr>
-    </w:p>
-    <w:p>
-      <w:pPr>
-        <w:pStyle w:val="ListParagraph"/>
-      </w:pPr>
-    </w:p>
-    <w:p>
-      <w:pPr>
-        <w:pStyle w:val="ListParagraph"/>
-      </w:pPr>
-    </w:p>
-    <w:p>
-      <w:pPr>
-        <w:pStyle w:val="ListParagraph"/>
-      </w:pPr>
-    </w:p>
-    <w:p>
-      <w:pPr>
-        <w:pStyle w:val="ListParagraph"/>
-      </w:pPr>
-    </w:p>
-    <w:p>
-      <w:pPr>
-        <w:pStyle w:val="ListParagraph"/>
-      </w:pPr>
-    </w:p>
-    <w:p>
-      <w:pPr>
-        <w:pStyle w:val="ListParagraph"/>
-      </w:pPr>
-    </w:p>
-    <w:p>
-      <w:pPr>
-        <w:pStyle w:val="ListParagraph"/>
-      </w:pPr>
-    </w:p>
-    <w:p>
-      <w:pPr>
-        <w:pStyle w:val="ListParagraph"/>
-      </w:pPr>
-      <w:r>
-        <w:t xml:space="preserve">Our domain </w:t>
+        <w:numPr>
+          <w:ilvl w:val="0"/>
+          <w:numId w:val="3"/>
+        </w:numPr>
+      </w:pPr>
+      <w:r>
+        <w:t>Add a</w:t>
+      </w:r>
+      <w:r>
+        <w:t>n alias</w:t>
+      </w:r>
+      <w:r>
+        <w:t xml:space="preserve"> record for jeanpierrecaleb.link</w:t>
+      </w:r>
+    </w:p>
+    <w:p>
+      <w:pPr>
+        <w:pStyle w:val="ListParagraph"/>
+        <w:numPr>
+          <w:ilvl w:val="0"/>
+          <w:numId w:val="3"/>
+        </w:numPr>
+      </w:pPr>
+      <w:r>
+        <w:t>Add another</w:t>
+      </w:r>
+      <w:r>
+        <w:t xml:space="preserve"> alias </w:t>
+      </w:r>
+      <w:r>
+        <w:t>record</w:t>
+      </w:r>
+      <w:r>
+        <w:t xml:space="preserve"> for</w:t>
+      </w:r>
+      <w:r>
+        <w:t xml:space="preserve"> the </w:t>
+      </w:r>
+      <w:r>
+        <w:t>subdomain</w:t>
+      </w:r>
+      <w:r>
+        <w:t xml:space="preserve"> </w:t>
+      </w:r>
+      <w:hyperlink r:id="rId9" w:history="1">
+        <w:r>
+          <w:rPr>
+            <w:rStyle w:val="Hyperlink"/>
+          </w:rPr>
+          <w:t>www.jeanpierrecaleb.link</w:t>
+        </w:r>
+      </w:hyperlink>
+    </w:p>
+    <w:p>
+      <w:pPr>
+        <w:pStyle w:val="ListParagraph"/>
+      </w:pPr>
+    </w:p>
+    <w:p>
+      <w:pPr>
+        <w:pStyle w:val="ListParagraph"/>
+      </w:pPr>
+      <w:r>
+        <w:t>As expected, o</w:t>
+      </w:r>
+      <w:r>
+        <w:t xml:space="preserve">ur domain </w:t>
       </w:r>
       <w:r>
         <w:t>www.</w:t>
@@ -742,7 +929,7 @@
           <w:noProof/>
         </w:rPr>
         <w:drawing>
-          <wp:inline distT="0" distB="0" distL="0" distR="0" wp14:anchorId="3FD5F0A0" wp14:editId="74EE632A">
+          <wp:inline distT="0" distB="0" distL="0" distR="0" wp14:anchorId="3FD5F0A0" wp14:editId="6084155B">
             <wp:extent cx="5943600" cy="3181350"/>
             <wp:effectExtent l="0" t="0" r="0" b="0"/>
             <wp:docPr id="1673188758" name="Picture 2"/>
@@ -759,7 +946,7 @@
                     </pic:cNvPicPr>
                   </pic:nvPicPr>
                   <pic:blipFill>
-                    <a:blip r:embed="rId8" cstate="print">
+                    <a:blip r:embed="rId10" cstate="print">
                       <a:extLst>
                         <a:ext uri="{28A0092B-C50C-407E-A947-70E740481C1C}">
                           <a14:useLocalDpi xmlns:a14="http://schemas.microsoft.com/office/drawing/2010/main" val="0"/>
@@ -1648,6 +1835,34 @@
     <w:uiPriority w:val="99"/>
     <w:rsid w:val="003430F7"/>
   </w:style>
+  <w:style w:type="character" w:styleId="Hyperlink">
+    <w:name w:val="Hyperlink"/>
+    <w:basedOn w:val="DefaultParagraphFont"/>
+    <w:uiPriority w:val="99"/>
+    <w:unhideWhenUsed/>
+    <w:rsid w:val="00753CC5"/>
+    <w:rPr>
+      <w:color w:val="0563C1" w:themeColor="hyperlink"/>
+      <w:u w:val="single"/>
+    </w:rPr>
+  </w:style>
+  <w:style w:type="character" w:styleId="UnresolvedMention">
+    <w:name w:val="Unresolved Mention"/>
+    <w:basedOn w:val="DefaultParagraphFont"/>
+    <w:uiPriority w:val="99"/>
+    <w:semiHidden/>
+    <w:unhideWhenUsed/>
+    <w:rsid w:val="00753CC5"/>
+    <w:rPr>
+      <w:color w:val="605E5C"/>
+      <w:shd w:val="clear" w:color="auto" w:fill="E1DFDD"/>
+    </w:rPr>
+  </w:style>
+  <w:style w:type="character" w:customStyle="1" w:styleId="ui-provider">
+    <w:name w:val="ui-provider"/>
+    <w:basedOn w:val="DefaultParagraphFont"/>
+    <w:rsid w:val="00753CC5"/>
+  </w:style>
 </w:styles>
 </file>
 

</xml_diff>